<commit_message>
Changes to readme and model trainers
</commit_message>
<xml_diff>
--- a/readme.docx
+++ b/readme.docx
@@ -143,6 +143,27 @@
       </w:r>
       <w:r>
         <w:t xml:space="preserve"> the project. </w:t>
+      </w:r>
+    </w:p>
+    <w:p>
+      <w:pPr>
+        <w:pStyle w:val="ListParagraph"/>
+        <w:numPr>
+          <w:ilvl w:val="0"/>
+          <w:numId w:val="1"/>
+        </w:numPr>
+        <w:rPr>
+          <w:b/>
+        </w:rPr>
+      </w:pPr>
+      <w:r>
+        <w:rPr>
+          <w:b/>
+        </w:rPr>
+        <w:t xml:space="preserve">Outputs: </w:t>
+      </w:r>
+      <w:r>
+        <w:t>This directory contains the outputs from predictions on the map.</w:t>
       </w:r>
     </w:p>
     <w:p/>
@@ -208,13 +229,8 @@
         </w:r>
       </w:hyperlink>
       <w:r>
-        <w:t xml:space="preserve"> (for Python 3.x</w:t>
-      </w:r>
-      <w:proofErr w:type="gramStart"/>
-      <w:r>
-        <w:t>) .</w:t>
-      </w:r>
-      <w:proofErr w:type="gramEnd"/>
+        <w:t xml:space="preserve"> (for Python 3.x) .</w:t>
+      </w:r>
     </w:p>
     <w:p>
       <w:pPr>
@@ -225,15 +241,7 @@
         </w:numPr>
       </w:pPr>
       <w:r>
-        <w:t xml:space="preserve">Open conda in command </w:t>
-      </w:r>
-      <w:proofErr w:type="gramStart"/>
-      <w:r>
-        <w:t>prompt(</w:t>
-      </w:r>
-      <w:proofErr w:type="gramEnd"/>
-      <w:r>
-        <w:t>This step depends on the installation process).</w:t>
+        <w:t>Open conda in command prompt(This step depends on the installation process).</w:t>
       </w:r>
     </w:p>
     <w:p>
@@ -359,15 +367,7 @@
         <w:ind w:left="1080"/>
       </w:pPr>
       <w:r>
-        <w:t xml:space="preserve">It’s also possible to setup Keras using </w:t>
-      </w:r>
-      <w:proofErr w:type="gramStart"/>
-      <w:r>
-        <w:t>Tensorflow(</w:t>
-      </w:r>
-      <w:proofErr w:type="gramEnd"/>
-      <w:r>
-        <w:t>CPU only version), but its highly recommended to setup the GPU version which is up to 10x faster than the GPU only version.</w:t>
+        <w:t>It’s also possible to setup Keras using Tensorflow(CPU only version), but its highly recommended to setup the GPU version which is up to 10x faster than the GPU only version.</w:t>
       </w:r>
     </w:p>
     <w:p>
@@ -401,18 +401,10 @@
         </w:numPr>
       </w:pPr>
       <w:r>
-        <w:t xml:space="preserve">In the command </w:t>
-      </w:r>
-      <w:proofErr w:type="gramStart"/>
-      <w:r>
-        <w:t>p</w:t>
-      </w:r>
-      <w:r>
-        <w:t>rompt(</w:t>
-      </w:r>
-      <w:proofErr w:type="gramEnd"/>
-      <w:r>
-        <w:t>under anaconda), navigate to the project directory</w:t>
+        <w:t>In the command p</w:t>
+      </w:r>
+      <w:r>
+        <w:t>rompt(under anaconda), navigate to the project directory</w:t>
       </w:r>
     </w:p>
     <w:p>
@@ -470,21 +462,272 @@
         <w:rPr>
           <w:b/>
         </w:rPr>
-        <w:t>c</w:t>
+        <w:t>ctrl + enter</w:t>
+      </w:r>
+      <w:r>
+        <w:t xml:space="preserve"> </w:t>
+      </w:r>
+    </w:p>
+    <w:p/>
+    <w:p/>
+    <w:p>
+      <w:pPr>
+        <w:rPr>
+          <w:b/>
+        </w:rPr>
+      </w:pPr>
+      <w:r>
+        <w:rPr>
+          <w:b/>
+        </w:rPr>
+        <w:t>Datasets</w:t>
+      </w:r>
+    </w:p>
+    <w:p>
+      <w:r>
+        <w:rPr>
+          <w:b/>
+        </w:rPr>
+        <w:t xml:space="preserve">Located at : </w:t>
+      </w:r>
+      <w:r>
+        <w:t>Esri Project/datasets</w:t>
+      </w:r>
+    </w:p>
+    <w:p>
+      <w:pPr>
+        <w:pStyle w:val="ListParagraph"/>
+        <w:numPr>
+          <w:ilvl w:val="0"/>
+          <w:numId w:val="7"/>
+        </w:numPr>
+      </w:pPr>
+      <w:r>
+        <w:rPr>
+          <w:b/>
+        </w:rPr>
+        <w:t>Sample Map Datas</w:t>
+      </w:r>
+      <w:r>
+        <w:rPr>
+          <w:b/>
+        </w:rPr>
+        <w:t>et:</w:t>
+      </w:r>
+      <w:r>
+        <w:t xml:space="preserve"> This dataset was collected from </w:t>
+      </w:r>
+      <w:hyperlink r:id="rId11" w:history="1">
+        <w:r>
+          <w:rPr>
+            <w:rStyle w:val="Hyperlink"/>
+          </w:rPr>
+          <w:t>http://vision.ucmerced.edu/datasets/landuse.html</w:t>
+        </w:r>
+      </w:hyperlink>
+      <w:r>
+        <w:t xml:space="preserve">. </w:t>
+      </w:r>
+      <w:r>
+        <w:t xml:space="preserve">The dataset is divided into 21 classes, each class containing </w:t>
+      </w:r>
+      <w:r>
+        <w:rPr>
+          <w:b/>
+        </w:rPr>
+        <w:t>100</w:t>
+      </w:r>
+      <w:r>
+        <w:t xml:space="preserve"> images. All images are size </w:t>
+      </w:r>
+      <w:r>
+        <w:rPr>
+          <w:b/>
+        </w:rPr>
+        <w:t>256 * 256</w:t>
+      </w:r>
+      <w:r>
+        <w:t xml:space="preserve"> in </w:t>
+      </w:r>
+      <w:r>
+        <w:rPr>
+          <w:b/>
+        </w:rPr>
+        <w:t>jpeg</w:t>
+      </w:r>
+      <w:r>
+        <w:t xml:space="preserve"> format.</w:t>
+      </w:r>
+    </w:p>
+    <w:p>
+      <w:pPr>
+        <w:pStyle w:val="ListParagraph"/>
+        <w:numPr>
+          <w:ilvl w:val="0"/>
+          <w:numId w:val="7"/>
+        </w:numPr>
+      </w:pPr>
+      <w:r>
+        <w:rPr>
+          <w:b/>
+        </w:rPr>
+        <w:t xml:space="preserve">Redlands map Dataset: </w:t>
+      </w:r>
+      <w:r>
+        <w:t xml:space="preserve">This dataset collected manually from </w:t>
+      </w:r>
+      <w:hyperlink r:id="rId12" w:history="1">
+        <w:r>
+          <w:rPr>
+            <w:rStyle w:val="Hyperlink"/>
+          </w:rPr>
+          <w:t>http://services.arcgisonline.com/arcgis/rest/services/ESRI_Imagery_World_2D/MapServer</w:t>
+        </w:r>
+      </w:hyperlink>
+      <w:r>
+        <w:t xml:space="preserve"> , from the area of Redlands. The dataset is divided into 7 classes</w:t>
+      </w:r>
+    </w:p>
+    <w:p>
+      <w:pPr>
+        <w:pStyle w:val="ListParagraph"/>
+        <w:numPr>
+          <w:ilvl w:val="1"/>
+          <w:numId w:val="7"/>
+        </w:numPr>
+      </w:pPr>
+      <w:r>
+        <w:rPr>
+          <w:b/>
+        </w:rPr>
+        <w:t xml:space="preserve">Agricultural : </w:t>
+      </w:r>
+      <w:r>
+        <w:t>270 images</w:t>
+      </w:r>
+    </w:p>
+    <w:p>
+      <w:pPr>
+        <w:pStyle w:val="ListParagraph"/>
+        <w:numPr>
+          <w:ilvl w:val="1"/>
+          <w:numId w:val="7"/>
+        </w:numPr>
+      </w:pPr>
+      <w:r>
+        <w:rPr>
+          <w:b/>
+        </w:rPr>
+        <w:t>Buildings</w:t>
+      </w:r>
+      <w:r>
+        <w:rPr>
+          <w:b/>
+        </w:rPr>
+        <w:t xml:space="preserve">: </w:t>
+      </w:r>
+      <w:r>
+        <w:t>230 images</w:t>
+      </w:r>
+    </w:p>
+    <w:p>
+      <w:pPr>
+        <w:pStyle w:val="ListParagraph"/>
+        <w:numPr>
+          <w:ilvl w:val="1"/>
+          <w:numId w:val="7"/>
+        </w:numPr>
+        <w:rPr>
+          <w:b/>
+        </w:rPr>
+      </w:pPr>
+      <w:r>
+        <w:rPr>
+          <w:b/>
+        </w:rPr>
+        <w:t>Land</w:t>
+      </w:r>
+      <w:r>
+        <w:rPr>
+          <w:b/>
+        </w:rPr>
+        <w:t xml:space="preserve">: </w:t>
       </w:r>
       <w:bookmarkStart w:id="0" w:name="_GoBack"/>
       <w:bookmarkEnd w:id="0"/>
-      <w:r>
-        <w:rPr>
-          <w:b/>
-        </w:rPr>
-        <w:t>trl + enter</w:t>
-      </w:r>
-      <w:r>
-        <w:t xml:space="preserve"> </w:t>
-      </w:r>
-    </w:p>
-    <w:p/>
+    </w:p>
+    <w:p>
+      <w:pPr>
+        <w:pStyle w:val="ListParagraph"/>
+        <w:numPr>
+          <w:ilvl w:val="1"/>
+          <w:numId w:val="7"/>
+        </w:numPr>
+        <w:rPr>
+          <w:b/>
+        </w:rPr>
+      </w:pPr>
+      <w:r>
+        <w:rPr>
+          <w:b/>
+        </w:rPr>
+        <w:t>Others</w:t>
+      </w:r>
+    </w:p>
+    <w:p>
+      <w:pPr>
+        <w:pStyle w:val="ListParagraph"/>
+        <w:numPr>
+          <w:ilvl w:val="1"/>
+          <w:numId w:val="7"/>
+        </w:numPr>
+        <w:rPr>
+          <w:b/>
+        </w:rPr>
+      </w:pPr>
+      <w:r>
+        <w:rPr>
+          <w:b/>
+        </w:rPr>
+        <w:t>Parking</w:t>
+      </w:r>
+    </w:p>
+    <w:p>
+      <w:pPr>
+        <w:pStyle w:val="ListParagraph"/>
+        <w:numPr>
+          <w:ilvl w:val="1"/>
+          <w:numId w:val="7"/>
+        </w:numPr>
+        <w:rPr>
+          <w:b/>
+        </w:rPr>
+      </w:pPr>
+      <w:r>
+        <w:rPr>
+          <w:b/>
+        </w:rPr>
+        <w:t>Residential</w:t>
+      </w:r>
+    </w:p>
+    <w:p>
+      <w:pPr>
+        <w:pStyle w:val="ListParagraph"/>
+        <w:numPr>
+          <w:ilvl w:val="1"/>
+          <w:numId w:val="7"/>
+        </w:numPr>
+        <w:rPr>
+          <w:b/>
+        </w:rPr>
+      </w:pPr>
+      <w:r>
+        <w:rPr>
+          <w:b/>
+        </w:rPr>
+        <w:t>Roads</w:t>
+      </w:r>
+    </w:p>
     <w:sectPr>
       <w:pgSz w:w="12240" w:h="15840"/>
       <w:pgMar w:top="1440" w:right="1440" w:bottom="1440" w:left="1440" w:header="720" w:footer="720" w:gutter="0"/>
@@ -584,6 +827,92 @@
     </w:lvl>
   </w:abstractNum>
   <w:abstractNum w:abstractNumId="1" w15:restartNumberingAfterBreak="0">
+    <w:nsid w:val="12532C36"/>
+    <w:multiLevelType w:val="hybridMultilevel"/>
+    <w:tmpl w:val="93603C2E"/>
+    <w:lvl w:ilvl="0" w:tplc="0409000F">
+      <w:start w:val="1"/>
+      <w:numFmt w:val="decimal"/>
+      <w:lvlText w:val="%1."/>
+      <w:lvlJc w:val="left"/>
+      <w:pPr>
+        <w:ind w:left="720" w:hanging="360"/>
+      </w:pPr>
+    </w:lvl>
+    <w:lvl w:ilvl="1" w:tplc="04090019">
+      <w:start w:val="1"/>
+      <w:numFmt w:val="lowerLetter"/>
+      <w:lvlText w:val="%2."/>
+      <w:lvlJc w:val="left"/>
+      <w:pPr>
+        <w:ind w:left="1440" w:hanging="360"/>
+      </w:pPr>
+    </w:lvl>
+    <w:lvl w:ilvl="2" w:tplc="0409001B" w:tentative="1">
+      <w:start w:val="1"/>
+      <w:numFmt w:val="lowerRoman"/>
+      <w:lvlText w:val="%3."/>
+      <w:lvlJc w:val="right"/>
+      <w:pPr>
+        <w:ind w:left="2160" w:hanging="180"/>
+      </w:pPr>
+    </w:lvl>
+    <w:lvl w:ilvl="3" w:tplc="0409000F" w:tentative="1">
+      <w:start w:val="1"/>
+      <w:numFmt w:val="decimal"/>
+      <w:lvlText w:val="%4."/>
+      <w:lvlJc w:val="left"/>
+      <w:pPr>
+        <w:ind w:left="2880" w:hanging="360"/>
+      </w:pPr>
+    </w:lvl>
+    <w:lvl w:ilvl="4" w:tplc="04090019" w:tentative="1">
+      <w:start w:val="1"/>
+      <w:numFmt w:val="lowerLetter"/>
+      <w:lvlText w:val="%5."/>
+      <w:lvlJc w:val="left"/>
+      <w:pPr>
+        <w:ind w:left="3600" w:hanging="360"/>
+      </w:pPr>
+    </w:lvl>
+    <w:lvl w:ilvl="5" w:tplc="0409001B" w:tentative="1">
+      <w:start w:val="1"/>
+      <w:numFmt w:val="lowerRoman"/>
+      <w:lvlText w:val="%6."/>
+      <w:lvlJc w:val="right"/>
+      <w:pPr>
+        <w:ind w:left="4320" w:hanging="180"/>
+      </w:pPr>
+    </w:lvl>
+    <w:lvl w:ilvl="6" w:tplc="0409000F" w:tentative="1">
+      <w:start w:val="1"/>
+      <w:numFmt w:val="decimal"/>
+      <w:lvlText w:val="%7."/>
+      <w:lvlJc w:val="left"/>
+      <w:pPr>
+        <w:ind w:left="5040" w:hanging="360"/>
+      </w:pPr>
+    </w:lvl>
+    <w:lvl w:ilvl="7" w:tplc="04090019" w:tentative="1">
+      <w:start w:val="1"/>
+      <w:numFmt w:val="lowerLetter"/>
+      <w:lvlText w:val="%8."/>
+      <w:lvlJc w:val="left"/>
+      <w:pPr>
+        <w:ind w:left="5760" w:hanging="360"/>
+      </w:pPr>
+    </w:lvl>
+    <w:lvl w:ilvl="8" w:tplc="0409001B" w:tentative="1">
+      <w:start w:val="1"/>
+      <w:numFmt w:val="lowerRoman"/>
+      <w:lvlText w:val="%9."/>
+      <w:lvlJc w:val="right"/>
+      <w:pPr>
+        <w:ind w:left="6480" w:hanging="180"/>
+      </w:pPr>
+    </w:lvl>
+  </w:abstractNum>
+  <w:abstractNum w:abstractNumId="2" w15:restartNumberingAfterBreak="0">
     <w:nsid w:val="39DC7459"/>
     <w:multiLevelType w:val="hybridMultilevel"/>
     <w:tmpl w:val="8946BFE0"/>
@@ -669,7 +998,7 @@
       </w:pPr>
     </w:lvl>
   </w:abstractNum>
-  <w:abstractNum w:abstractNumId="2" w15:restartNumberingAfterBreak="0">
+  <w:abstractNum w:abstractNumId="3" w15:restartNumberingAfterBreak="0">
     <w:nsid w:val="4C3C5F87"/>
     <w:multiLevelType w:val="hybridMultilevel"/>
     <w:tmpl w:val="FC6C7EB8"/>
@@ -755,7 +1084,7 @@
       </w:pPr>
     </w:lvl>
   </w:abstractNum>
-  <w:abstractNum w:abstractNumId="3" w15:restartNumberingAfterBreak="0">
+  <w:abstractNum w:abstractNumId="4" w15:restartNumberingAfterBreak="0">
     <w:nsid w:val="57DB3B5E"/>
     <w:multiLevelType w:val="hybridMultilevel"/>
     <w:tmpl w:val="AB209F3A"/>
@@ -841,7 +1170,7 @@
       </w:pPr>
     </w:lvl>
   </w:abstractNum>
-  <w:abstractNum w:abstractNumId="4" w15:restartNumberingAfterBreak="0">
+  <w:abstractNum w:abstractNumId="5" w15:restartNumberingAfterBreak="0">
     <w:nsid w:val="726A1CEF"/>
     <w:multiLevelType w:val="hybridMultilevel"/>
     <w:tmpl w:val="EC7628C8"/>
@@ -953,7 +1282,7 @@
       </w:rPr>
     </w:lvl>
   </w:abstractNum>
-  <w:abstractNum w:abstractNumId="5" w15:restartNumberingAfterBreak="0">
+  <w:abstractNum w:abstractNumId="6" w15:restartNumberingAfterBreak="0">
     <w:nsid w:val="766A091E"/>
     <w:multiLevelType w:val="hybridMultilevel"/>
     <w:tmpl w:val="FED4B3C2"/>
@@ -1040,22 +1369,25 @@
     </w:lvl>
   </w:abstractNum>
   <w:num w:numId="1">
-    <w:abstractNumId w:val="5"/>
+    <w:abstractNumId w:val="6"/>
   </w:num>
   <w:num w:numId="2">
-    <w:abstractNumId w:val="2"/>
+    <w:abstractNumId w:val="3"/>
   </w:num>
   <w:num w:numId="3">
-    <w:abstractNumId w:val="1"/>
+    <w:abstractNumId w:val="2"/>
   </w:num>
   <w:num w:numId="4">
     <w:abstractNumId w:val="0"/>
   </w:num>
   <w:num w:numId="5">
+    <w:abstractNumId w:val="5"/>
+  </w:num>
+  <w:num w:numId="6">
     <w:abstractNumId w:val="4"/>
   </w:num>
-  <w:num w:numId="6">
-    <w:abstractNumId w:val="3"/>
+  <w:num w:numId="7">
+    <w:abstractNumId w:val="1"/>
   </w:num>
 </w:numbering>
 </file>
@@ -1460,6 +1792,7 @@
   <w:style w:type="character" w:default="1" w:styleId="DefaultParagraphFont">
     <w:name w:val="Default Paragraph Font"/>
     <w:uiPriority w:val="1"/>
+    <w:semiHidden/>
     <w:unhideWhenUsed/>
   </w:style>
   <w:style w:type="table" w:default="1" w:styleId="TableNormal">

</xml_diff>